<commit_message>
Update AML_Assignment4_Text and Sequence data.docx
</commit_message>
<xml_diff>
--- a/Assignment4/AML_Assignment4_Text and Sequence data.docx
+++ b/Assignment4/AML_Assignment4_Text and Sequence data.docx
@@ -113,6 +113,7 @@
             <w:dataBinding w:prefixMappings="xmlns:ns0='http://purl.org/dc/elements/1.1/' xmlns:ns1='http://schemas.openxmlformats.org/package/2006/metadata/core-properties' " w:xpath="/ns1:coreProperties[1]/ns0:title[1]" w:storeItemID="{6C3C8BC8-F283-45AE-878A-BAB7291924A1}"/>
             <w:text/>
           </w:sdtPr>
+          <w:sdtEndPr/>
           <w:sdtContent>
             <w:p>
               <w:pPr>
@@ -141,19 +142,7 @@
                   <w:lang w:val="en-IN"/>
                   <w14:ligatures w14:val="standardContextual"/>
                 </w:rPr>
-                <w:t xml:space="preserve">Applying Transformers or RNNs to </w:t>
-              </w:r>
-              <w:r>
-                <w:rPr>
-                  <w:rFonts w:asciiTheme="majorHAnsi" w:hAnsiTheme="majorHAnsi" w:cstheme="majorBidi"/>
-                  <w:color w:val="2F5496" w:themeColor="accent1" w:themeShade="BF"/>
-                  <w:kern w:val="2"/>
-                  <w:sz w:val="56"/>
-                  <w:szCs w:val="56"/>
-                  <w:lang w:val="en-IN"/>
-                  <w14:ligatures w14:val="standardContextual"/>
-                </w:rPr>
-                <w:t xml:space="preserve">Text and Sequence Data </w:t>
+                <w:t>Applying Transformers or RNNs to Text and Sequence Data</w:t>
               </w:r>
             </w:p>
           </w:sdtContent>
@@ -174,6 +163,7 @@
             <w:dataBinding w:prefixMappings="xmlns:ns0='http://purl.org/dc/elements/1.1/' xmlns:ns1='http://schemas.openxmlformats.org/package/2006/metadata/core-properties' " w:xpath="/ns1:coreProperties[1]/ns0:subject[1]" w:storeItemID="{6C3C8BC8-F283-45AE-878A-BAB7291924A1}"/>
             <w:text/>
           </w:sdtPr>
+          <w:sdtEndPr/>
           <w:sdtContent>
             <w:p>
               <w:pPr>
@@ -296,6 +286,7 @@
                                     <w:calendar w:val="gregorian"/>
                                   </w:date>
                                 </w:sdtPr>
+                                <w:sdtEndPr/>
                                 <w:sdtContent>
                                   <w:p>
                                     <w:pPr>
@@ -342,10 +333,21 @@
                               <w:p>
                                 <w:pPr>
                                   <w:pStyle w:val="NoSpacing"/>
+                                  <w:jc w:val="center"/>
                                   <w:rPr>
                                     <w:color w:val="4472C4" w:themeColor="accent1"/>
+                                    <w:sz w:val="28"/>
+                                    <w:szCs w:val="28"/>
                                   </w:rPr>
                                 </w:pPr>
+                                <w:r>
+                                  <w:rPr>
+                                    <w:color w:val="4472C4" w:themeColor="accent1"/>
+                                    <w:sz w:val="28"/>
+                                    <w:szCs w:val="28"/>
+                                  </w:rPr>
+                                  <w:t>Jyothsna Peddireddigari</w:t>
+                                </w:r>
                               </w:p>
                               <w:p>
                                 <w:pPr>
@@ -404,6 +406,7 @@
                               <w:calendar w:val="gregorian"/>
                             </w:date>
                           </w:sdtPr>
+                          <w:sdtEndPr/>
                           <w:sdtContent>
                             <w:p>
                               <w:pPr>
@@ -450,10 +453,21 @@
                         <w:p>
                           <w:pPr>
                             <w:pStyle w:val="NoSpacing"/>
+                            <w:jc w:val="center"/>
                             <w:rPr>
                               <w:color w:val="4472C4" w:themeColor="accent1"/>
+                              <w:sz w:val="28"/>
+                              <w:szCs w:val="28"/>
                             </w:rPr>
                           </w:pPr>
+                          <w:r>
+                            <w:rPr>
+                              <w:color w:val="4472C4" w:themeColor="accent1"/>
+                              <w:sz w:val="28"/>
+                              <w:szCs w:val="28"/>
+                            </w:rPr>
+                            <w:t>Jyothsna Peddireddigari</w:t>
+                          </w:r>
                         </w:p>
                         <w:p>
                           <w:pPr>
@@ -848,21 +862,7 @@
           <w:sz w:val="24"/>
           <w:szCs w:val="24"/>
         </w:rPr>
-        <w:t xml:space="preserve">Text and sequence data present unique computational challenges and opportunities due to the information they contain in natural language or ordered sequences. This type of data is commonly encountered when </w:t>
-      </w:r>
-      <w:r>
-        <w:rPr>
-          <w:sz w:val="24"/>
-          <w:szCs w:val="24"/>
-        </w:rPr>
-        <w:t>analysing</w:t>
-      </w:r>
-      <w:r>
-        <w:rPr>
-          <w:sz w:val="24"/>
-          <w:szCs w:val="24"/>
-        </w:rPr>
-        <w:t xml:space="preserve"> written content, predicting user </w:t>
+        <w:t xml:space="preserve">Text and sequence data present unique computational challenges and opportunities due to the information they contain in natural language or ordered sequences. This type of data is commonly encountered when analysing written content, predicting user </w:t>
       </w:r>
       <w:r>
         <w:rPr>
@@ -904,21 +904,7 @@
           <w:sz w:val="24"/>
           <w:szCs w:val="24"/>
         </w:rPr>
-        <w:t xml:space="preserve">, and time series </w:t>
-      </w:r>
-      <w:r>
-        <w:rPr>
-          <w:sz w:val="24"/>
-          <w:szCs w:val="24"/>
-        </w:rPr>
-        <w:t>forecasting. For</w:t>
-      </w:r>
-      <w:r>
-        <w:rPr>
-          <w:sz w:val="24"/>
-          <w:szCs w:val="24"/>
-        </w:rPr>
-        <w:t xml:space="preserve"> this purpose, </w:t>
+        <w:t xml:space="preserve">, and time series forecasting. For this purpose, </w:t>
       </w:r>
       <w:r>
         <w:rPr>
@@ -1036,14 +1022,7 @@
           <w:sz w:val="24"/>
           <w:szCs w:val="24"/>
         </w:rPr>
-        <w:t xml:space="preserve">the effectiveness of using an embedding layer versus a pre-trained word embedding and how changing the number of training samples impacts the model's </w:t>
-      </w:r>
-      <w:r>
-        <w:rPr>
-          <w:sz w:val="24"/>
-          <w:szCs w:val="24"/>
-        </w:rPr>
-        <w:t>performance</w:t>
+        <w:t>the effectiveness of using an embedding layer versus a pre-trained word embedding and how changing the number of training samples impacts the model's performance</w:t>
       </w:r>
       <w:r>
         <w:rPr>
@@ -1446,23 +1425,7 @@
                 <w:color w:val="212121"/>
                 <w:shd w:val="clear" w:color="auto" w:fill="FFFFFF"/>
               </w:rPr>
-              <w:t>A model</w:t>
-            </w:r>
-            <w:r>
-              <w:rPr>
-                <w:rFonts w:ascii="Roboto" w:hAnsi="Roboto"/>
-                <w:color w:val="212121"/>
-                <w:shd w:val="clear" w:color="auto" w:fill="FFFFFF"/>
-              </w:rPr>
-              <w:t xml:space="preserve"> that uses an Embedding layer trained from scratch</w:t>
-            </w:r>
-            <w:r>
-              <w:rPr>
-                <w:rFonts w:ascii="Roboto" w:hAnsi="Roboto"/>
-                <w:color w:val="212121"/>
-                <w:shd w:val="clear" w:color="auto" w:fill="FFFFFF"/>
-              </w:rPr>
-              <w:t xml:space="preserve"> using training samples of 100.</w:t>
+              <w:t>A model that uses an Embedding layer trained from scratch using training samples of 100.</w:t>
             </w:r>
           </w:p>
         </w:tc>
@@ -1588,23 +1551,7 @@
                 <w:color w:val="212121"/>
                 <w:shd w:val="clear" w:color="auto" w:fill="FFFFFF"/>
               </w:rPr>
-              <w:t xml:space="preserve">A model with an </w:t>
-            </w:r>
-            <w:r>
-              <w:rPr>
-                <w:rFonts w:ascii="Roboto" w:hAnsi="Roboto"/>
-                <w:color w:val="212121"/>
-                <w:shd w:val="clear" w:color="auto" w:fill="FFFFFF"/>
-              </w:rPr>
-              <w:t>embedding layer built from scratch</w:t>
-            </w:r>
-            <w:r>
-              <w:rPr>
-                <w:rFonts w:ascii="Roboto" w:hAnsi="Roboto"/>
-                <w:color w:val="212121"/>
-                <w:shd w:val="clear" w:color="auto" w:fill="FFFFFF"/>
-              </w:rPr>
-              <w:t xml:space="preserve"> with increased training samples of 200.</w:t>
+              <w:t>A model with an embedding layer built from scratch with increased training samples of 200.</w:t>
             </w:r>
           </w:p>
         </w:tc>
@@ -1664,15 +1611,7 @@
                 <w:color w:val="212121"/>
                 <w:shd w:val="clear" w:color="auto" w:fill="FFFFFF"/>
               </w:rPr>
-              <w:t>A model with an embedding layer built from scratch with increased training samples</w:t>
-            </w:r>
-            <w:r>
-              <w:rPr>
-                <w:rFonts w:ascii="Roboto" w:hAnsi="Roboto"/>
-                <w:color w:val="212121"/>
-                <w:shd w:val="clear" w:color="auto" w:fill="FFFFFF"/>
-              </w:rPr>
-              <w:t xml:space="preserve"> </w:t>
+              <w:t xml:space="preserve">A model with an embedding layer built from scratch with increased training samples </w:t>
             </w:r>
             <w:r>
               <w:rPr>
@@ -1802,23 +1741,7 @@
                 <w:color w:val="212121"/>
                 <w:shd w:val="clear" w:color="auto" w:fill="FFFFFF"/>
               </w:rPr>
-              <w:t xml:space="preserve">A model with an embedding layer built from scratch with increased training samples </w:t>
-            </w:r>
-            <w:r>
-              <w:rPr>
-                <w:rFonts w:ascii="Roboto" w:hAnsi="Roboto"/>
-                <w:color w:val="212121"/>
-                <w:shd w:val="clear" w:color="auto" w:fill="FFFFFF"/>
-              </w:rPr>
-              <w:t>5</w:t>
-            </w:r>
-            <w:r>
-              <w:rPr>
-                <w:rFonts w:ascii="Roboto" w:hAnsi="Roboto"/>
-                <w:color w:val="212121"/>
-                <w:shd w:val="clear" w:color="auto" w:fill="FFFFFF"/>
-              </w:rPr>
-              <w:t>000.</w:t>
+              <w:t>A model with an embedding layer built from scratch with increased training samples 5000.</w:t>
             </w:r>
           </w:p>
         </w:tc>
@@ -1871,15 +1794,7 @@
                 <w:color w:val="212121"/>
                 <w:shd w:val="clear" w:color="auto" w:fill="FFFFFF"/>
               </w:rPr>
-              <w:t>Model using a pre-trained word embedding</w:t>
-            </w:r>
-            <w:r>
-              <w:rPr>
-                <w:rFonts w:ascii="Roboto" w:hAnsi="Roboto"/>
-                <w:color w:val="212121"/>
-                <w:shd w:val="clear" w:color="auto" w:fill="FFFFFF"/>
-              </w:rPr>
-              <w:t xml:space="preserve"> with 1000 training samples.</w:t>
+              <w:t>Model using a pre-trained word embedding with 1000 training samples.</w:t>
             </w:r>
           </w:p>
         </w:tc>
@@ -1933,23 +1848,7 @@
                 <w:shd w:val="clear" w:color="auto" w:fill="FFFFFF"/>
               </w:rPr>
               <w:lastRenderedPageBreak/>
-              <w:t xml:space="preserve">Model using a pre-trained word embedding with </w:t>
-            </w:r>
-            <w:r>
-              <w:rPr>
-                <w:rFonts w:ascii="Roboto" w:hAnsi="Roboto"/>
-                <w:color w:val="212121"/>
-                <w:shd w:val="clear" w:color="auto" w:fill="FFFFFF"/>
-              </w:rPr>
-              <w:t>5</w:t>
-            </w:r>
-            <w:r>
-              <w:rPr>
-                <w:rFonts w:ascii="Roboto" w:hAnsi="Roboto"/>
-                <w:color w:val="212121"/>
-                <w:shd w:val="clear" w:color="auto" w:fill="FFFFFF"/>
-              </w:rPr>
-              <w:t>000 training samples.</w:t>
+              <w:t>Model using a pre-trained word embedding with 5000 training samples.</w:t>
             </w:r>
           </w:p>
         </w:tc>
@@ -2266,23 +2165,7 @@
           <w:sz w:val="24"/>
           <w:szCs w:val="24"/>
         </w:rPr>
-        <w:t xml:space="preserve"> </w:t>
-      </w:r>
-      <w:r>
-        <w:rPr>
-          <w:rFonts w:cstheme="minorHAnsi"/>
-          <w:sz w:val="24"/>
-          <w:szCs w:val="24"/>
-        </w:rPr>
-        <w:t>improves the accuracy</w:t>
-      </w:r>
-      <w:r>
-        <w:rPr>
-          <w:rFonts w:cstheme="minorHAnsi"/>
-          <w:sz w:val="24"/>
-          <w:szCs w:val="24"/>
-        </w:rPr>
-        <w:t xml:space="preserve">, </w:t>
+        <w:t xml:space="preserve"> improves the accuracy, </w:t>
       </w:r>
       <w:r>
         <w:rPr>
@@ -2626,13 +2509,23 @@
         </w:rPr>
         <w:t xml:space="preserve"> </w:t>
       </w:r>
-      <w:r>
-        <w:rPr>
-          <w:rFonts w:cstheme="minorHAnsi"/>
-          <w:sz w:val="24"/>
-          <w:szCs w:val="24"/>
-        </w:rPr>
-        <w:t xml:space="preserve">It is clear that size of </w:t>
+      <w:proofErr w:type="gramStart"/>
+      <w:r>
+        <w:rPr>
+          <w:rFonts w:cstheme="minorHAnsi"/>
+          <w:sz w:val="24"/>
+          <w:szCs w:val="24"/>
+        </w:rPr>
+        <w:t>It is clear that size</w:t>
+      </w:r>
+      <w:proofErr w:type="gramEnd"/>
+      <w:r>
+        <w:rPr>
+          <w:rFonts w:cstheme="minorHAnsi"/>
+          <w:sz w:val="24"/>
+          <w:szCs w:val="24"/>
+        </w:rPr>
+        <w:t xml:space="preserve"> of </w:t>
       </w:r>
       <w:r>
         <w:rPr>
@@ -2811,7 +2704,23 @@
           <w:sz w:val="24"/>
           <w:szCs w:val="24"/>
         </w:rPr>
-        <w:t xml:space="preserve">In conclusion, Transformer encoders with text classification itself on the IMDB dataset,  or combined with positional embedding, achieved a better accuracy, which indicates that transformer architecture is good at capturing contextual information. </w:t>
+        <w:t xml:space="preserve">In conclusion, Transformer encoders with text classification itself on the IMDB </w:t>
+      </w:r>
+      <w:proofErr w:type="gramStart"/>
+      <w:r>
+        <w:rPr>
+          <w:sz w:val="24"/>
+          <w:szCs w:val="24"/>
+        </w:rPr>
+        <w:t>dataset,  or</w:t>
+      </w:r>
+      <w:proofErr w:type="gramEnd"/>
+      <w:r>
+        <w:rPr>
+          <w:sz w:val="24"/>
+          <w:szCs w:val="24"/>
+        </w:rPr>
+        <w:t xml:space="preserve"> combined with positional embedding, achieved a better accuracy, which indicates that transformer architecture is good at capturing contextual information. </w:t>
       </w:r>
     </w:p>
     <w:p>
@@ -5071,7 +4980,6 @@
   <w:rsids>
     <w:rsidRoot w:val="000D6C5D"/>
     <w:rsid w:val="000D6C5D"/>
-    <w:rsid w:val="007124A1"/>
   </w:rsids>
   <m:mathPr>
     <m:mathFont m:val="Cambria Math"/>

</xml_diff>